<commit_message>
refleksjon, ferdig, link fjernet
</commit_message>
<xml_diff>
--- a/proj_environment-main/docs/Oppgave 7 refleksjonsnotat.docx
+++ b/proj_environment-main/docs/Oppgave 7 refleksjonsnotat.docx
@@ -45,6 +45,15 @@
       <w:proofErr w:type="gramEnd"/>
       <w:r>
         <w:t xml:space="preserve"> var dataer som manglet eller som var duplisert og finne ut hvordan å fikse dette og være sikker på at det endelige resultatet er pålitelig.</w:t>
+      </w:r>
+      <w:r>
+        <w:t xml:space="preserve"> Det var også en prosess å lære seg hvordan å bruke API</w:t>
+      </w:r>
+      <w:r>
+        <w:t xml:space="preserve">, finne ut hvilken stasjon som hadde hva data og til hvilken tid, men </w:t>
+      </w:r>
+      <w:r>
+        <w:t>til slutt ble man veldig flink til å navigere dette.</w:t>
       </w:r>
     </w:p>
     <w:p>

</xml_diff>